<commit_message>
added stuff in handout
</commit_message>
<xml_diff>
--- a/Handout.docx
+++ b/Handout.docx
@@ -27,6 +27,7 @@
     <w:p>
       <w:pPr>
         <w:pStyle w:val="Untertitel"/>
+        <w:ind w:firstLine="706"/>
         <w:rPr>
           <w:lang w:val="de-AT"/>
         </w:rPr>
@@ -157,14 +158,13 @@
     </w:p>
     <w:p>
       <w:pPr>
-        <w:rPr>
-          <w:rFonts w:asciiTheme="majorHAnsi" w:hAnsiTheme="majorHAnsi" w:cstheme="majorHAnsi"/>
-          <w:lang w:val="de-AT"/>
-        </w:rPr>
-      </w:pPr>
-      <w:r>
-        <w:rPr>
-          <w:rFonts w:asciiTheme="majorHAnsi" w:hAnsiTheme="majorHAnsi" w:cstheme="majorHAnsi"/>
+        <w:pStyle w:val="Untertitel"/>
+        <w:rPr>
+          <w:lang w:val="de-AT"/>
+        </w:rPr>
+      </w:pPr>
+      <w:r>
+        <w:rPr>
           <w:lang w:val="de-AT"/>
         </w:rPr>
         <w:tab/>
@@ -173,7 +173,6 @@
       <w:proofErr w:type="spellStart"/>
       <w:r>
         <w:rPr>
-          <w:rFonts w:asciiTheme="majorHAnsi" w:hAnsiTheme="majorHAnsi" w:cstheme="majorHAnsi"/>
           <w:lang w:val="de-AT"/>
         </w:rPr>
         <w:t>Parallelism</w:t>
@@ -195,30 +194,475 @@
           <w:lang w:val="de-AT"/>
         </w:rPr>
       </w:pPr>
-      <w:bookmarkStart w:id="0" w:name="_GoBack"/>
+      <w:r>
+        <w:rPr>
+          <w:rFonts w:asciiTheme="majorHAnsi" w:hAnsiTheme="majorHAnsi" w:cstheme="majorHAnsi"/>
+          <w:lang w:val="de-AT"/>
+        </w:rPr>
+        <w:t xml:space="preserve">Unter Datenparallelismus versteht man </w:t>
+      </w:r>
+      <w:r>
+        <w:rPr>
+          <w:rFonts w:asciiTheme="majorHAnsi" w:hAnsiTheme="majorHAnsi" w:cstheme="majorHAnsi"/>
+          <w:lang w:val="de-AT"/>
+        </w:rPr>
+        <w:t>eine Anwendung, in denen der gleiche Vorgang gleichzeitig d.h. parallel auf einen Teilbereich der gesamten Datenmenge (z.B. Array) angewendet wird. Dabei werden die Daten unterteilt und jeder Prozessor führt die gleiche Operation auf die Teilmenge der Daten aus. So können mehrere Threads gleichzeitig auf verschiedene Segmente angewendet werden.</w:t>
+      </w:r>
+    </w:p>
+    <w:p>
+      <w:pPr>
+        <w:rPr>
+          <w:rFonts w:asciiTheme="majorHAnsi" w:hAnsiTheme="majorHAnsi" w:cstheme="majorHAnsi"/>
+          <w:lang w:val="de-AT"/>
+        </w:rPr>
+      </w:pPr>
+    </w:p>
+    <w:p>
+      <w:pPr>
+        <w:rPr>
+          <w:rFonts w:asciiTheme="majorHAnsi" w:hAnsiTheme="majorHAnsi" w:cstheme="majorHAnsi"/>
+          <w:lang w:val="de-AT"/>
+        </w:rPr>
+      </w:pPr>
+      <w:r>
+        <w:rPr>
+          <w:rFonts w:asciiTheme="majorHAnsi" w:hAnsiTheme="majorHAnsi" w:cstheme="majorHAnsi"/>
+          <w:lang w:val="de-AT"/>
+        </w:rPr>
+        <w:t xml:space="preserve">In der TPL wird dieser Anwendungsfall durch die Klasse </w:t>
+      </w:r>
+      <w:proofErr w:type="spellStart"/>
+      <w:proofErr w:type="gramStart"/>
+      <w:r>
+        <w:rPr>
+          <w:rFonts w:asciiTheme="majorHAnsi" w:hAnsiTheme="majorHAnsi" w:cstheme="majorHAnsi"/>
+          <w:lang w:val="de-AT"/>
+        </w:rPr>
+        <w:t>System.Threading.Tasks.Parallel</w:t>
+      </w:r>
+      <w:proofErr w:type="spellEnd"/>
+      <w:proofErr w:type="gramEnd"/>
+      <w:r>
+        <w:rPr>
+          <w:rFonts w:asciiTheme="majorHAnsi" w:hAnsiTheme="majorHAnsi" w:cstheme="majorHAnsi"/>
+          <w:lang w:val="de-AT"/>
+        </w:rPr>
+        <w:t xml:space="preserve"> unterstützt. Diese Klasse stellt methodenbasierte parallele Implementierungen von Schleifen bereit. Durch Verwendung der TPL müssen keine Threads oder Arbeitsaufgaben in die Warteschlange eingereiht werden, die Schleifenlogik für eine parallele </w:t>
+      </w:r>
+      <w:proofErr w:type="spellStart"/>
+      <w:r>
+        <w:rPr>
+          <w:rFonts w:asciiTheme="majorHAnsi" w:hAnsiTheme="majorHAnsi" w:cstheme="majorHAnsi"/>
+          <w:lang w:val="de-AT"/>
+        </w:rPr>
+        <w:t>for</w:t>
+      </w:r>
+      <w:proofErr w:type="spellEnd"/>
+      <w:r>
+        <w:rPr>
+          <w:rFonts w:asciiTheme="majorHAnsi" w:hAnsiTheme="majorHAnsi" w:cstheme="majorHAnsi"/>
+          <w:lang w:val="de-AT"/>
+        </w:rPr>
+        <w:t xml:space="preserve"> oder </w:t>
+      </w:r>
+      <w:proofErr w:type="spellStart"/>
+      <w:r>
+        <w:rPr>
+          <w:rFonts w:asciiTheme="majorHAnsi" w:hAnsiTheme="majorHAnsi" w:cstheme="majorHAnsi"/>
+          <w:lang w:val="de-AT"/>
+        </w:rPr>
+        <w:t>foreach</w:t>
+      </w:r>
+      <w:proofErr w:type="spellEnd"/>
+      <w:r>
+        <w:rPr>
+          <w:rFonts w:asciiTheme="majorHAnsi" w:hAnsiTheme="majorHAnsi" w:cstheme="majorHAnsi"/>
+          <w:lang w:val="de-AT"/>
+        </w:rPr>
+        <w:t xml:space="preserve">-Schleife bleibt weitgehend die gleiche wie bei einer sequenziellen Implementierung. Grundsätzlich sind auch keine Sperren erforderlich. </w:t>
+      </w:r>
+    </w:p>
+    <w:p>
+      <w:pPr>
+        <w:rPr>
+          <w:rFonts w:asciiTheme="majorHAnsi" w:hAnsiTheme="majorHAnsi" w:cstheme="majorHAnsi"/>
+          <w:lang w:val="de-AT"/>
+        </w:rPr>
+      </w:pPr>
+      <w:r>
+        <w:rPr>
+          <w:rFonts w:asciiTheme="majorHAnsi" w:hAnsiTheme="majorHAnsi" w:cstheme="majorHAnsi"/>
+          <w:lang w:val="de-AT"/>
+        </w:rPr>
+        <w:t xml:space="preserve">Um die Einfachheit der TPL zu veranschaulichen ist in </w:t>
+      </w:r>
+      <w:r>
+        <w:rPr>
+          <w:rFonts w:asciiTheme="majorHAnsi" w:hAnsiTheme="majorHAnsi" w:cstheme="majorHAnsi"/>
+          <w:i/>
+          <w:sz w:val="20"/>
+          <w:szCs w:val="20"/>
+          <w:lang w:val="de-AT"/>
+        </w:rPr>
+        <w:fldChar w:fldCharType="begin"/>
+      </w:r>
+      <w:r>
+        <w:rPr>
+          <w:rFonts w:asciiTheme="majorHAnsi" w:hAnsiTheme="majorHAnsi" w:cstheme="majorHAnsi"/>
+          <w:i/>
+          <w:sz w:val="20"/>
+          <w:szCs w:val="20"/>
+          <w:lang w:val="de-AT"/>
+        </w:rPr>
+        <w:instrText xml:space="preserve"> REF _Ref498777085 \h </w:instrText>
+      </w:r>
+      <w:r>
+        <w:rPr>
+          <w:rFonts w:asciiTheme="majorHAnsi" w:hAnsiTheme="majorHAnsi" w:cstheme="majorHAnsi"/>
+          <w:i/>
+          <w:sz w:val="20"/>
+          <w:szCs w:val="20"/>
+          <w:lang w:val="de-AT"/>
+        </w:rPr>
+      </w:r>
+      <w:r>
+        <w:rPr>
+          <w:rFonts w:asciiTheme="majorHAnsi" w:hAnsiTheme="majorHAnsi" w:cstheme="majorHAnsi"/>
+          <w:i/>
+          <w:sz w:val="20"/>
+          <w:szCs w:val="20"/>
+          <w:lang w:val="de-AT"/>
+        </w:rPr>
+        <w:instrText xml:space="preserve"> \* MERGEFORMAT </w:instrText>
+      </w:r>
+      <w:r>
+        <w:rPr>
+          <w:rFonts w:asciiTheme="majorHAnsi" w:hAnsiTheme="majorHAnsi" w:cstheme="majorHAnsi"/>
+          <w:i/>
+          <w:sz w:val="20"/>
+          <w:szCs w:val="20"/>
+          <w:lang w:val="de-AT"/>
+        </w:rPr>
+        <w:fldChar w:fldCharType="separate"/>
+      </w:r>
+      <w:r>
+        <w:rPr>
+          <w:i/>
+          <w:sz w:val="20"/>
+          <w:szCs w:val="20"/>
+          <w:lang w:val="de-AT"/>
+        </w:rPr>
+        <w:t xml:space="preserve">Abbildung </w:t>
+      </w:r>
+      <w:r>
+        <w:rPr>
+          <w:i/>
+          <w:noProof/>
+          <w:sz w:val="20"/>
+          <w:szCs w:val="20"/>
+          <w:lang w:val="de-AT"/>
+        </w:rPr>
+        <w:t>1</w:t>
+      </w:r>
+      <w:r>
+        <w:rPr>
+          <w:rFonts w:asciiTheme="majorHAnsi" w:hAnsiTheme="majorHAnsi" w:cstheme="majorHAnsi"/>
+          <w:i/>
+          <w:sz w:val="20"/>
+          <w:szCs w:val="20"/>
+          <w:lang w:val="de-AT"/>
+        </w:rPr>
+        <w:fldChar w:fldCharType="end"/>
+      </w:r>
+      <w:r>
+        <w:rPr>
+          <w:rFonts w:asciiTheme="majorHAnsi" w:hAnsiTheme="majorHAnsi" w:cstheme="majorHAnsi"/>
+          <w:lang w:val="de-AT"/>
+        </w:rPr>
+        <w:t xml:space="preserve"> </w:t>
+      </w:r>
+      <w:r>
+        <w:rPr>
+          <w:rFonts w:asciiTheme="majorHAnsi" w:hAnsiTheme="majorHAnsi" w:cstheme="majorHAnsi"/>
+          <w:lang w:val="de-AT"/>
+        </w:rPr>
+        <w:t xml:space="preserve">ein einfaches Beispiel einer sequenziellen </w:t>
+      </w:r>
+      <w:proofErr w:type="spellStart"/>
+      <w:r>
+        <w:rPr>
+          <w:rFonts w:asciiTheme="majorHAnsi" w:hAnsiTheme="majorHAnsi" w:cstheme="majorHAnsi"/>
+          <w:lang w:val="de-AT"/>
+        </w:rPr>
+        <w:t>for</w:t>
+      </w:r>
+      <w:proofErr w:type="spellEnd"/>
+      <w:r>
+        <w:rPr>
+          <w:rFonts w:asciiTheme="majorHAnsi" w:hAnsiTheme="majorHAnsi" w:cstheme="majorHAnsi"/>
+          <w:lang w:val="de-AT"/>
+        </w:rPr>
+        <w:t xml:space="preserve"> </w:t>
+      </w:r>
+      <w:proofErr w:type="spellStart"/>
+      <w:r>
+        <w:rPr>
+          <w:rFonts w:asciiTheme="majorHAnsi" w:hAnsiTheme="majorHAnsi" w:cstheme="majorHAnsi"/>
+          <w:lang w:val="de-AT"/>
+        </w:rPr>
+        <w:t>each</w:t>
+      </w:r>
+      <w:proofErr w:type="spellEnd"/>
+      <w:r>
+        <w:rPr>
+          <w:rFonts w:asciiTheme="majorHAnsi" w:hAnsiTheme="majorHAnsi" w:cstheme="majorHAnsi"/>
+          <w:lang w:val="de-AT"/>
+        </w:rPr>
+        <w:t xml:space="preserve"> Schleife und deren paralleler </w:t>
+      </w:r>
+      <w:proofErr w:type="spellStart"/>
+      <w:r>
+        <w:rPr>
+          <w:rFonts w:asciiTheme="majorHAnsi" w:hAnsiTheme="majorHAnsi" w:cstheme="majorHAnsi"/>
+          <w:lang w:val="de-AT"/>
+        </w:rPr>
+        <w:t>Implementieurng</w:t>
+      </w:r>
+      <w:proofErr w:type="spellEnd"/>
+      <w:r>
+        <w:rPr>
+          <w:rFonts w:asciiTheme="majorHAnsi" w:hAnsiTheme="majorHAnsi" w:cstheme="majorHAnsi"/>
+          <w:lang w:val="de-AT"/>
+        </w:rPr>
+        <w:t xml:space="preserve"> abgebildet.</w:t>
+      </w:r>
+    </w:p>
+    <w:p>
+      <w:pPr>
+        <w:rPr>
+          <w:rFonts w:asciiTheme="majorHAnsi" w:hAnsiTheme="majorHAnsi" w:cstheme="majorHAnsi"/>
+          <w:lang w:val="de-AT"/>
+        </w:rPr>
+      </w:pPr>
+    </w:p>
+    <w:p>
+      <w:pPr>
+        <w:keepNext/>
+        <w:jc w:val="center"/>
+      </w:pPr>
+      <w:r>
+        <w:rPr>
+          <w:noProof/>
+        </w:rPr>
+        <w:drawing>
+          <wp:inline distT="0" distB="0" distL="0" distR="0" wp14:anchorId="56E02EB9" wp14:editId="6B2E037D">
+            <wp:extent cx="3497580" cy="1237834"/>
+            <wp:effectExtent l="0" t="0" r="0" b="0"/>
+            <wp:docPr id="1" name="Grafik 1"/>
+            <wp:cNvGraphicFramePr>
+              <a:graphicFrameLocks xmlns:a="http://schemas.openxmlformats.org/drawingml/2006/main" noChangeAspect="1"/>
+            </wp:cNvGraphicFramePr>
+            <a:graphic xmlns:a="http://schemas.openxmlformats.org/drawingml/2006/main">
+              <a:graphicData uri="http://schemas.openxmlformats.org/drawingml/2006/picture">
+                <pic:pic xmlns:pic="http://schemas.openxmlformats.org/drawingml/2006/picture">
+                  <pic:nvPicPr>
+                    <pic:cNvPr id="1" name=""/>
+                    <pic:cNvPicPr/>
+                  </pic:nvPicPr>
+                  <pic:blipFill>
+                    <a:blip r:embed="rId6"/>
+                    <a:stretch>
+                      <a:fillRect/>
+                    </a:stretch>
+                  </pic:blipFill>
+                  <pic:spPr>
+                    <a:xfrm>
+                      <a:off x="0" y="0"/>
+                      <a:ext cx="3530546" cy="1249501"/>
+                    </a:xfrm>
+                    <a:prstGeom prst="rect">
+                      <a:avLst/>
+                    </a:prstGeom>
+                  </pic:spPr>
+                </pic:pic>
+              </a:graphicData>
+            </a:graphic>
+          </wp:inline>
+        </w:drawing>
+      </w:r>
+    </w:p>
+    <w:p>
+      <w:pPr>
+        <w:pStyle w:val="Beschriftung"/>
+        <w:jc w:val="center"/>
+        <w:rPr>
+          <w:rFonts w:asciiTheme="majorHAnsi" w:hAnsiTheme="majorHAnsi" w:cstheme="majorHAnsi"/>
+          <w:sz w:val="20"/>
+          <w:szCs w:val="20"/>
+          <w:lang w:val="de-AT"/>
+        </w:rPr>
+      </w:pPr>
+      <w:bookmarkStart w:id="0" w:name="_Ref498777085"/>
+      <w:r>
+        <w:rPr>
+          <w:sz w:val="20"/>
+          <w:szCs w:val="20"/>
+          <w:lang w:val="de-AT"/>
+        </w:rPr>
+        <w:t xml:space="preserve">Abbildung </w:t>
+      </w:r>
+      <w:r>
+        <w:rPr>
+          <w:sz w:val="20"/>
+          <w:szCs w:val="20"/>
+        </w:rPr>
+        <w:fldChar w:fldCharType="begin"/>
+      </w:r>
+      <w:r>
+        <w:rPr>
+          <w:sz w:val="20"/>
+          <w:szCs w:val="20"/>
+          <w:lang w:val="de-AT"/>
+        </w:rPr>
+        <w:instrText xml:space="preserve"> SEQ Abbildung \* ARABIC </w:instrText>
+      </w:r>
+      <w:r>
+        <w:rPr>
+          <w:sz w:val="20"/>
+          <w:szCs w:val="20"/>
+        </w:rPr>
+        <w:fldChar w:fldCharType="separate"/>
+      </w:r>
+      <w:r>
+        <w:rPr>
+          <w:noProof/>
+          <w:sz w:val="20"/>
+          <w:szCs w:val="20"/>
+          <w:lang w:val="de-AT"/>
+        </w:rPr>
+        <w:t>1</w:t>
+      </w:r>
+      <w:r>
+        <w:rPr>
+          <w:sz w:val="20"/>
+          <w:szCs w:val="20"/>
+        </w:rPr>
+        <w:fldChar w:fldCharType="end"/>
+      </w:r>
       <w:bookmarkEnd w:id="0"/>
-    </w:p>
-    <w:p>
-      <w:pPr>
-        <w:rPr>
-          <w:rFonts w:asciiTheme="majorHAnsi" w:hAnsiTheme="majorHAnsi" w:cstheme="majorHAnsi"/>
-          <w:lang w:val="de-AT"/>
-        </w:rPr>
-      </w:pPr>
-      <w:r>
-        <w:rPr>
-          <w:rFonts w:asciiTheme="majorHAnsi" w:hAnsiTheme="majorHAnsi" w:cstheme="majorHAnsi"/>
-          <w:lang w:val="de-AT"/>
-        </w:rPr>
-        <w:tab/>
-      </w:r>
-      <w:r>
-        <w:rPr>
-          <w:rFonts w:asciiTheme="majorHAnsi" w:hAnsiTheme="majorHAnsi" w:cstheme="majorHAnsi"/>
-          <w:lang w:val="de-AT"/>
-        </w:rPr>
-        <w:tab/>
-        <w:t>Einführung (was ist es wofür einfaches Beispiel)</w:t>
+      <w:r>
+        <w:rPr>
+          <w:sz w:val="20"/>
+          <w:szCs w:val="20"/>
+          <w:lang w:val="de-AT"/>
+        </w:rPr>
+        <w:t xml:space="preserve"> - Sequenzielle und parallele Implementierung (mit TPL) einer einfachen </w:t>
+      </w:r>
+      <w:proofErr w:type="spellStart"/>
+      <w:r>
+        <w:rPr>
+          <w:sz w:val="20"/>
+          <w:szCs w:val="20"/>
+          <w:lang w:val="de-AT"/>
+        </w:rPr>
+        <w:t>foreach</w:t>
+      </w:r>
+      <w:proofErr w:type="spellEnd"/>
+      <w:r>
+        <w:rPr>
+          <w:sz w:val="20"/>
+          <w:szCs w:val="20"/>
+          <w:lang w:val="de-AT"/>
+        </w:rPr>
+        <w:t>-Schleife</w:t>
+      </w:r>
+    </w:p>
+    <w:p>
+      <w:pPr>
+        <w:rPr>
+          <w:rFonts w:asciiTheme="majorHAnsi" w:hAnsiTheme="majorHAnsi" w:cstheme="majorHAnsi"/>
+          <w:lang w:val="de-AT"/>
+        </w:rPr>
+      </w:pPr>
+    </w:p>
+    <w:p>
+      <w:pPr>
+        <w:rPr>
+          <w:rFonts w:asciiTheme="majorHAnsi" w:hAnsiTheme="majorHAnsi" w:cstheme="majorHAnsi"/>
+          <w:lang w:val="de-AT"/>
+        </w:rPr>
+      </w:pPr>
+      <w:bookmarkStart w:id="1" w:name="_GoBack"/>
+      <w:bookmarkEnd w:id="1"/>
+    </w:p>
+    <w:p>
+      <w:pPr>
+        <w:rPr>
+          <w:rFonts w:asciiTheme="majorHAnsi" w:hAnsiTheme="majorHAnsi" w:cstheme="majorHAnsi"/>
+          <w:lang w:val="de-AT"/>
+        </w:rPr>
+      </w:pPr>
+      <w:r>
+        <w:rPr>
+          <w:rFonts w:asciiTheme="majorHAnsi" w:hAnsiTheme="majorHAnsi" w:cstheme="majorHAnsi"/>
+          <w:lang w:val="de-AT"/>
+        </w:rPr>
+        <w:tab/>
+        <w:t xml:space="preserve">Task </w:t>
+      </w:r>
+      <w:proofErr w:type="spellStart"/>
+      <w:r>
+        <w:rPr>
+          <w:rFonts w:asciiTheme="majorHAnsi" w:hAnsiTheme="majorHAnsi" w:cstheme="majorHAnsi"/>
+          <w:lang w:val="de-AT"/>
+        </w:rPr>
+        <w:t>Parallelism</w:t>
+      </w:r>
+      <w:proofErr w:type="spellEnd"/>
+      <w:r>
+        <w:rPr>
+          <w:rFonts w:asciiTheme="majorHAnsi" w:hAnsiTheme="majorHAnsi" w:cstheme="majorHAnsi"/>
+          <w:lang w:val="de-AT"/>
+        </w:rPr>
+        <w:t xml:space="preserve"> </w:t>
+      </w:r>
+    </w:p>
+    <w:p>
+      <w:pPr>
+        <w:rPr>
+          <w:rFonts w:asciiTheme="majorHAnsi" w:hAnsiTheme="majorHAnsi" w:cstheme="majorHAnsi"/>
+          <w:lang w:val="de-AT"/>
+        </w:rPr>
+      </w:pPr>
+      <w:r>
+        <w:rPr>
+          <w:rFonts w:asciiTheme="majorHAnsi" w:hAnsiTheme="majorHAnsi" w:cstheme="majorHAnsi"/>
+          <w:lang w:val="de-AT"/>
+        </w:rPr>
+        <w:tab/>
+      </w:r>
+      <w:r>
+        <w:rPr>
+          <w:rFonts w:asciiTheme="majorHAnsi" w:hAnsiTheme="majorHAnsi" w:cstheme="majorHAnsi"/>
+          <w:lang w:val="de-AT"/>
+        </w:rPr>
+        <w:tab/>
+      </w:r>
+      <w:proofErr w:type="gramStart"/>
+      <w:r>
+        <w:rPr>
+          <w:rFonts w:asciiTheme="majorHAnsi" w:hAnsiTheme="majorHAnsi" w:cstheme="majorHAnsi"/>
+          <w:lang w:val="de-AT"/>
+        </w:rPr>
+        <w:t>Einführung  (</w:t>
+      </w:r>
+      <w:proofErr w:type="gramEnd"/>
+      <w:r>
+        <w:rPr>
+          <w:rFonts w:asciiTheme="majorHAnsi" w:hAnsiTheme="majorHAnsi" w:cstheme="majorHAnsi"/>
+          <w:lang w:val="de-AT"/>
+        </w:rPr>
+        <w:t>was ist es wofür einfaches Beispiel)</w:t>
       </w:r>
     </w:p>
     <w:p>
@@ -371,513 +815,360 @@
           <w:rFonts w:asciiTheme="majorHAnsi" w:hAnsiTheme="majorHAnsi" w:cstheme="majorHAnsi"/>
           <w:lang w:val="de-AT"/>
         </w:rPr>
-        <w:tab/>
-        <w:t xml:space="preserve">Task </w:t>
-      </w:r>
-      <w:proofErr w:type="spellStart"/>
-      <w:r>
-        <w:rPr>
-          <w:rFonts w:asciiTheme="majorHAnsi" w:hAnsiTheme="majorHAnsi" w:cstheme="majorHAnsi"/>
-          <w:lang w:val="de-AT"/>
-        </w:rPr>
-        <w:t>Parallelism</w:t>
-      </w:r>
-      <w:proofErr w:type="spellEnd"/>
-      <w:r>
-        <w:rPr>
-          <w:rFonts w:asciiTheme="majorHAnsi" w:hAnsiTheme="majorHAnsi" w:cstheme="majorHAnsi"/>
+        <w:t>(</w:t>
+      </w:r>
+      <w:r>
+        <w:rPr>
+          <w:rFonts w:asciiTheme="majorHAnsi" w:hAnsiTheme="majorHAnsi" w:cstheme="majorHAnsi"/>
+          <w:lang w:val="de-AT"/>
+        </w:rPr>
+        <w:tab/>
+      </w:r>
+      <w:proofErr w:type="spellStart"/>
+      <w:r>
+        <w:rPr>
+          <w:rFonts w:asciiTheme="majorHAnsi" w:hAnsiTheme="majorHAnsi" w:cstheme="majorHAnsi"/>
+          <w:lang w:val="de-AT"/>
+        </w:rPr>
+        <w:t>DataF</w:t>
+      </w:r>
+      <w:r>
+        <w:rPr>
+          <w:rFonts w:asciiTheme="majorHAnsi" w:hAnsiTheme="majorHAnsi" w:cstheme="majorHAnsi"/>
+          <w:lang w:val="de-AT"/>
+        </w:rPr>
+        <w:t>low</w:t>
+      </w:r>
+      <w:proofErr w:type="spellEnd"/>
+    </w:p>
+    <w:p>
+      <w:pPr>
+        <w:rPr>
+          <w:rFonts w:asciiTheme="majorHAnsi" w:hAnsiTheme="majorHAnsi" w:cstheme="majorHAnsi"/>
+          <w:lang w:val="de-AT"/>
+        </w:rPr>
+      </w:pPr>
+      <w:r>
+        <w:rPr>
+          <w:rFonts w:asciiTheme="majorHAnsi" w:hAnsiTheme="majorHAnsi" w:cstheme="majorHAnsi"/>
+          <w:lang w:val="de-AT"/>
+        </w:rPr>
+        <w:lastRenderedPageBreak/>
+        <w:tab/>
+      </w:r>
+      <w:r>
+        <w:rPr>
+          <w:rFonts w:asciiTheme="majorHAnsi" w:hAnsiTheme="majorHAnsi" w:cstheme="majorHAnsi"/>
+          <w:lang w:val="de-AT"/>
+        </w:rPr>
+        <w:tab/>
+      </w:r>
+      <w:proofErr w:type="gramStart"/>
+      <w:r>
+        <w:rPr>
+          <w:rFonts w:asciiTheme="majorHAnsi" w:hAnsiTheme="majorHAnsi" w:cstheme="majorHAnsi"/>
+          <w:lang w:val="de-AT"/>
+        </w:rPr>
+        <w:t>Einführung  (</w:t>
+      </w:r>
+      <w:proofErr w:type="gramEnd"/>
+      <w:r>
+        <w:rPr>
+          <w:rFonts w:asciiTheme="majorHAnsi" w:hAnsiTheme="majorHAnsi" w:cstheme="majorHAnsi"/>
+          <w:lang w:val="de-AT"/>
+        </w:rPr>
+        <w:t>was ist es wofür einfaches Beispiel)</w:t>
+      </w:r>
+    </w:p>
+    <w:p>
+      <w:pPr>
+        <w:rPr>
+          <w:rFonts w:asciiTheme="majorHAnsi" w:hAnsiTheme="majorHAnsi" w:cstheme="majorHAnsi"/>
+          <w:lang w:val="de-AT"/>
+        </w:rPr>
+      </w:pPr>
+      <w:r>
+        <w:rPr>
+          <w:rFonts w:asciiTheme="majorHAnsi" w:hAnsiTheme="majorHAnsi" w:cstheme="majorHAnsi"/>
+          <w:lang w:val="de-AT"/>
+        </w:rPr>
+        <w:tab/>
+      </w:r>
+      <w:r>
+        <w:rPr>
+          <w:rFonts w:asciiTheme="majorHAnsi" w:hAnsiTheme="majorHAnsi" w:cstheme="majorHAnsi"/>
+          <w:lang w:val="de-AT"/>
+        </w:rPr>
+        <w:tab/>
+      </w:r>
+      <w:proofErr w:type="spellStart"/>
+      <w:r>
+        <w:rPr>
+          <w:rFonts w:asciiTheme="majorHAnsi" w:hAnsiTheme="majorHAnsi" w:cstheme="majorHAnsi"/>
+          <w:lang w:val="de-AT"/>
+        </w:rPr>
+        <w:t>Example</w:t>
+      </w:r>
+      <w:proofErr w:type="spellEnd"/>
+      <w:r>
+        <w:rPr>
+          <w:rFonts w:asciiTheme="majorHAnsi" w:hAnsiTheme="majorHAnsi" w:cstheme="majorHAnsi"/>
+          <w:lang w:val="de-AT"/>
+        </w:rPr>
+        <w:t xml:space="preserve"> mit allen (aus Visual Studio Vorlage </w:t>
+      </w:r>
+      <w:proofErr w:type="spellStart"/>
+      <w:r>
+        <w:rPr>
+          <w:rFonts w:asciiTheme="majorHAnsi" w:hAnsiTheme="majorHAnsi" w:cstheme="majorHAnsi"/>
+          <w:lang w:val="de-AT"/>
+        </w:rPr>
+        <w:t>Programming</w:t>
+      </w:r>
+      <w:proofErr w:type="spellEnd"/>
+      <w:r>
+        <w:rPr>
+          <w:rFonts w:asciiTheme="majorHAnsi" w:hAnsiTheme="majorHAnsi" w:cstheme="majorHAnsi"/>
+          <w:lang w:val="de-AT"/>
+        </w:rPr>
+        <w:t>)</w:t>
+      </w:r>
+    </w:p>
+    <w:p>
+      <w:pPr>
+        <w:rPr>
+          <w:rFonts w:asciiTheme="majorHAnsi" w:hAnsiTheme="majorHAnsi" w:cstheme="majorHAnsi"/>
+          <w:lang w:val="de-AT"/>
+        </w:rPr>
+      </w:pPr>
+      <w:r>
+        <w:rPr>
+          <w:rFonts w:asciiTheme="majorHAnsi" w:hAnsiTheme="majorHAnsi" w:cstheme="majorHAnsi"/>
+          <w:lang w:val="de-AT"/>
+        </w:rPr>
+        <w:tab/>
+      </w:r>
+      <w:r>
+        <w:rPr>
+          <w:rFonts w:asciiTheme="majorHAnsi" w:hAnsiTheme="majorHAnsi" w:cstheme="majorHAnsi"/>
+          <w:lang w:val="de-AT"/>
+        </w:rPr>
+        <w:tab/>
+      </w:r>
+      <w:r>
+        <w:rPr>
+          <w:rFonts w:asciiTheme="majorHAnsi" w:hAnsiTheme="majorHAnsi" w:cstheme="majorHAnsi"/>
+          <w:lang w:val="de-AT"/>
+        </w:rPr>
+        <w:tab/>
+        <w:t>Aufgabenstellung zum selber Lösen</w:t>
+      </w:r>
+    </w:p>
+    <w:p>
+      <w:pPr>
+        <w:rPr>
+          <w:rFonts w:asciiTheme="majorHAnsi" w:hAnsiTheme="majorHAnsi" w:cstheme="majorHAnsi"/>
+          <w:lang w:val="de-AT"/>
+        </w:rPr>
+      </w:pPr>
+      <w:r>
+        <w:rPr>
+          <w:rFonts w:asciiTheme="majorHAnsi" w:hAnsiTheme="majorHAnsi" w:cstheme="majorHAnsi"/>
+          <w:lang w:val="de-AT"/>
+        </w:rPr>
+        <w:tab/>
+      </w:r>
+      <w:r>
+        <w:rPr>
+          <w:rFonts w:asciiTheme="majorHAnsi" w:hAnsiTheme="majorHAnsi" w:cstheme="majorHAnsi"/>
+          <w:lang w:val="de-AT"/>
+        </w:rPr>
+        <w:tab/>
+      </w:r>
+      <w:r>
+        <w:rPr>
+          <w:rFonts w:asciiTheme="majorHAnsi" w:hAnsiTheme="majorHAnsi" w:cstheme="majorHAnsi"/>
+          <w:lang w:val="de-AT"/>
+        </w:rPr>
+        <w:tab/>
+        <w:t xml:space="preserve">Zum Schluss </w:t>
+      </w:r>
+      <w:proofErr w:type="spellStart"/>
+      <w:r>
+        <w:rPr>
+          <w:rFonts w:asciiTheme="majorHAnsi" w:hAnsiTheme="majorHAnsi" w:cstheme="majorHAnsi"/>
+          <w:lang w:val="de-AT"/>
+        </w:rPr>
+        <w:t>Beispiellösng</w:t>
+      </w:r>
+      <w:proofErr w:type="spellEnd"/>
+      <w:r>
+        <w:rPr>
+          <w:rFonts w:asciiTheme="majorHAnsi" w:hAnsiTheme="majorHAnsi" w:cstheme="majorHAnsi"/>
+          <w:lang w:val="de-AT"/>
+        </w:rPr>
+        <w:t xml:space="preserve"> vorzeigen</w:t>
+      </w:r>
+    </w:p>
+    <w:p>
+      <w:pPr>
+        <w:rPr>
+          <w:rFonts w:asciiTheme="majorHAnsi" w:hAnsiTheme="majorHAnsi" w:cstheme="majorHAnsi"/>
+          <w:lang w:val="de-AT"/>
+        </w:rPr>
+      </w:pPr>
+      <w:r>
+        <w:rPr>
+          <w:rFonts w:asciiTheme="majorHAnsi" w:hAnsiTheme="majorHAnsi" w:cstheme="majorHAnsi"/>
+          <w:lang w:val="de-AT"/>
+        </w:rPr>
+        <w:t>)</w:t>
+      </w:r>
+    </w:p>
+    <w:p>
+      <w:pPr>
+        <w:rPr>
+          <w:rFonts w:asciiTheme="majorHAnsi" w:hAnsiTheme="majorHAnsi" w:cstheme="majorHAnsi"/>
+          <w:lang w:val="de-AT"/>
+        </w:rPr>
+      </w:pPr>
+    </w:p>
+    <w:p>
+      <w:pPr>
+        <w:rPr>
+          <w:rFonts w:asciiTheme="majorHAnsi" w:hAnsiTheme="majorHAnsi" w:cstheme="majorHAnsi"/>
+          <w:lang w:val="de-AT"/>
+        </w:rPr>
+      </w:pPr>
+      <w:r>
+        <w:rPr>
+          <w:rFonts w:asciiTheme="majorHAnsi" w:hAnsiTheme="majorHAnsi" w:cstheme="majorHAnsi"/>
+          <w:lang w:val="de-AT"/>
+        </w:rPr>
+        <w:t xml:space="preserve">Mögliche </w:t>
+      </w:r>
+      <w:proofErr w:type="spellStart"/>
+      <w:r>
+        <w:rPr>
+          <w:rFonts w:asciiTheme="majorHAnsi" w:hAnsiTheme="majorHAnsi" w:cstheme="majorHAnsi"/>
+          <w:lang w:val="de-AT"/>
+        </w:rPr>
+        <w:t>Pitfalls</w:t>
+      </w:r>
+      <w:proofErr w:type="spellEnd"/>
+      <w:r>
+        <w:rPr>
+          <w:rFonts w:asciiTheme="majorHAnsi" w:hAnsiTheme="majorHAnsi" w:cstheme="majorHAnsi"/>
+          <w:lang w:val="de-AT"/>
+        </w:rPr>
+        <w:t xml:space="preserve"> in </w:t>
+      </w:r>
+      <w:r>
+        <w:rPr>
+          <w:rFonts w:asciiTheme="majorHAnsi" w:hAnsiTheme="majorHAnsi" w:cstheme="majorHAnsi"/>
+          <w:lang w:val="de-AT"/>
+        </w:rPr>
+        <w:t xml:space="preserve">Data und Task </w:t>
+      </w:r>
+      <w:proofErr w:type="spellStart"/>
+      <w:r>
+        <w:rPr>
+          <w:rFonts w:asciiTheme="majorHAnsi" w:hAnsiTheme="majorHAnsi" w:cstheme="majorHAnsi"/>
+          <w:lang w:val="de-AT"/>
+        </w:rPr>
+        <w:t>Paralleisierung</w:t>
+      </w:r>
+      <w:proofErr w:type="spellEnd"/>
+    </w:p>
+    <w:p>
+      <w:pPr>
+        <w:rPr>
+          <w:rFonts w:asciiTheme="majorHAnsi" w:hAnsiTheme="majorHAnsi" w:cstheme="majorHAnsi"/>
+          <w:lang w:val="de-AT"/>
+        </w:rPr>
+      </w:pPr>
+    </w:p>
+    <w:p>
+      <w:pPr>
+        <w:pStyle w:val="berschrift1"/>
+        <w:rPr>
+          <w:rFonts w:cstheme="majorHAnsi"/>
+          <w:lang w:val="de-AT"/>
+        </w:rPr>
+      </w:pPr>
+      <w:r>
+        <w:rPr>
+          <w:rFonts w:cstheme="majorHAnsi"/>
+          <w:lang w:val="de-AT"/>
+        </w:rPr>
+        <w:t xml:space="preserve">Datenfluss </w:t>
+      </w:r>
+      <w:proofErr w:type="gramStart"/>
+      <w:r>
+        <w:rPr>
+          <w:rFonts w:cstheme="majorHAnsi"/>
+          <w:lang w:val="de-AT"/>
+        </w:rPr>
+        <w:t>()TPL</w:t>
+      </w:r>
+      <w:proofErr w:type="gramEnd"/>
+      <w:r>
+        <w:rPr>
+          <w:rFonts w:cstheme="majorHAnsi"/>
           <w:lang w:val="de-AT"/>
         </w:rPr>
         <w:t xml:space="preserve"> </w:t>
       </w:r>
-    </w:p>
-    <w:p>
-      <w:pPr>
-        <w:rPr>
-          <w:rFonts w:asciiTheme="majorHAnsi" w:hAnsiTheme="majorHAnsi" w:cstheme="majorHAnsi"/>
-          <w:lang w:val="de-AT"/>
-        </w:rPr>
-      </w:pPr>
-      <w:r>
-        <w:rPr>
-          <w:rFonts w:asciiTheme="majorHAnsi" w:hAnsiTheme="majorHAnsi" w:cstheme="majorHAnsi"/>
-          <w:lang w:val="de-AT"/>
-        </w:rPr>
-        <w:tab/>
-      </w:r>
-      <w:r>
-        <w:rPr>
-          <w:rFonts w:asciiTheme="majorHAnsi" w:hAnsiTheme="majorHAnsi" w:cstheme="majorHAnsi"/>
-          <w:lang w:val="de-AT"/>
-        </w:rPr>
-        <w:tab/>
-      </w:r>
-      <w:proofErr w:type="gramStart"/>
-      <w:r>
-        <w:rPr>
-          <w:rFonts w:asciiTheme="majorHAnsi" w:hAnsiTheme="majorHAnsi" w:cstheme="majorHAnsi"/>
-          <w:lang w:val="de-AT"/>
-        </w:rPr>
-        <w:t>Einführung  (</w:t>
-      </w:r>
-      <w:proofErr w:type="gramEnd"/>
-      <w:r>
-        <w:rPr>
-          <w:rFonts w:asciiTheme="majorHAnsi" w:hAnsiTheme="majorHAnsi" w:cstheme="majorHAnsi"/>
-          <w:lang w:val="de-AT"/>
-        </w:rPr>
-        <w:t>was ist es wofür einfaches Beispiel)</w:t>
-      </w:r>
-    </w:p>
-    <w:p>
-      <w:pPr>
-        <w:rPr>
-          <w:rFonts w:asciiTheme="majorHAnsi" w:hAnsiTheme="majorHAnsi" w:cstheme="majorHAnsi"/>
-          <w:lang w:val="de-AT"/>
-        </w:rPr>
-      </w:pPr>
-      <w:r>
-        <w:rPr>
-          <w:rFonts w:asciiTheme="majorHAnsi" w:hAnsiTheme="majorHAnsi" w:cstheme="majorHAnsi"/>
-          <w:lang w:val="de-AT"/>
-        </w:rPr>
-        <w:tab/>
-      </w:r>
-      <w:r>
-        <w:rPr>
-          <w:rFonts w:asciiTheme="majorHAnsi" w:hAnsiTheme="majorHAnsi" w:cstheme="majorHAnsi"/>
-          <w:lang w:val="de-AT"/>
-        </w:rPr>
-        <w:tab/>
-      </w:r>
-      <w:proofErr w:type="spellStart"/>
-      <w:r>
-        <w:rPr>
-          <w:rFonts w:asciiTheme="majorHAnsi" w:hAnsiTheme="majorHAnsi" w:cstheme="majorHAnsi"/>
-          <w:lang w:val="de-AT"/>
-        </w:rPr>
-        <w:t>Example</w:t>
-      </w:r>
-      <w:proofErr w:type="spellEnd"/>
-      <w:r>
-        <w:rPr>
-          <w:rFonts w:asciiTheme="majorHAnsi" w:hAnsiTheme="majorHAnsi" w:cstheme="majorHAnsi"/>
-          <w:lang w:val="de-AT"/>
-        </w:rPr>
-        <w:t xml:space="preserve"> mit allen (aus Visual Studio Vorlage </w:t>
-      </w:r>
-      <w:proofErr w:type="spellStart"/>
-      <w:r>
-        <w:rPr>
-          <w:rFonts w:asciiTheme="majorHAnsi" w:hAnsiTheme="majorHAnsi" w:cstheme="majorHAnsi"/>
-          <w:lang w:val="de-AT"/>
-        </w:rPr>
-        <w:t>Programming</w:t>
-      </w:r>
-      <w:proofErr w:type="spellEnd"/>
-      <w:r>
-        <w:rPr>
-          <w:rFonts w:asciiTheme="majorHAnsi" w:hAnsiTheme="majorHAnsi" w:cstheme="majorHAnsi"/>
-          <w:lang w:val="de-AT"/>
-        </w:rPr>
-        <w:t>)</w:t>
-      </w:r>
-    </w:p>
-    <w:p>
-      <w:pPr>
-        <w:rPr>
-          <w:rFonts w:asciiTheme="majorHAnsi" w:hAnsiTheme="majorHAnsi" w:cstheme="majorHAnsi"/>
-          <w:lang w:val="de-AT"/>
-        </w:rPr>
-      </w:pPr>
-      <w:r>
-        <w:rPr>
-          <w:rFonts w:asciiTheme="majorHAnsi" w:hAnsiTheme="majorHAnsi" w:cstheme="majorHAnsi"/>
-          <w:lang w:val="de-AT"/>
-        </w:rPr>
-        <w:tab/>
-      </w:r>
-      <w:r>
-        <w:rPr>
-          <w:rFonts w:asciiTheme="majorHAnsi" w:hAnsiTheme="majorHAnsi" w:cstheme="majorHAnsi"/>
-          <w:lang w:val="de-AT"/>
-        </w:rPr>
-        <w:tab/>
-      </w:r>
-      <w:r>
-        <w:rPr>
-          <w:rFonts w:asciiTheme="majorHAnsi" w:hAnsiTheme="majorHAnsi" w:cstheme="majorHAnsi"/>
-          <w:lang w:val="de-AT"/>
-        </w:rPr>
-        <w:tab/>
-        <w:t>Aufgabenstellung zum selber Lösen</w:t>
-      </w:r>
-    </w:p>
-    <w:p>
-      <w:pPr>
-        <w:rPr>
-          <w:rFonts w:asciiTheme="majorHAnsi" w:hAnsiTheme="majorHAnsi" w:cstheme="majorHAnsi"/>
-          <w:lang w:val="de-AT"/>
-        </w:rPr>
-      </w:pPr>
-      <w:r>
-        <w:rPr>
-          <w:rFonts w:asciiTheme="majorHAnsi" w:hAnsiTheme="majorHAnsi" w:cstheme="majorHAnsi"/>
-          <w:lang w:val="de-AT"/>
-        </w:rPr>
-        <w:tab/>
-      </w:r>
-      <w:r>
-        <w:rPr>
-          <w:rFonts w:asciiTheme="majorHAnsi" w:hAnsiTheme="majorHAnsi" w:cstheme="majorHAnsi"/>
-          <w:lang w:val="de-AT"/>
-        </w:rPr>
-        <w:tab/>
-      </w:r>
-      <w:r>
-        <w:rPr>
-          <w:rFonts w:asciiTheme="majorHAnsi" w:hAnsiTheme="majorHAnsi" w:cstheme="majorHAnsi"/>
-          <w:lang w:val="de-AT"/>
-        </w:rPr>
-        <w:tab/>
-        <w:t xml:space="preserve">Zum Schluss </w:t>
-      </w:r>
-      <w:proofErr w:type="spellStart"/>
-      <w:r>
-        <w:rPr>
-          <w:rFonts w:asciiTheme="majorHAnsi" w:hAnsiTheme="majorHAnsi" w:cstheme="majorHAnsi"/>
-          <w:lang w:val="de-AT"/>
-        </w:rPr>
-        <w:t>Beispiellösng</w:t>
-      </w:r>
-      <w:proofErr w:type="spellEnd"/>
-      <w:r>
-        <w:rPr>
-          <w:rFonts w:asciiTheme="majorHAnsi" w:hAnsiTheme="majorHAnsi" w:cstheme="majorHAnsi"/>
-          <w:lang w:val="de-AT"/>
-        </w:rPr>
-        <w:t xml:space="preserve"> vorzeigen</w:t>
-      </w:r>
-    </w:p>
-    <w:p>
-      <w:pPr>
-        <w:rPr>
-          <w:rFonts w:asciiTheme="majorHAnsi" w:hAnsiTheme="majorHAnsi" w:cstheme="majorHAnsi"/>
-          <w:lang w:val="de-AT"/>
-        </w:rPr>
-      </w:pPr>
-    </w:p>
-    <w:p>
-      <w:pPr>
-        <w:rPr>
-          <w:rFonts w:asciiTheme="majorHAnsi" w:hAnsiTheme="majorHAnsi" w:cstheme="majorHAnsi"/>
-          <w:lang w:val="de-AT"/>
-        </w:rPr>
-      </w:pPr>
-      <w:r>
-        <w:rPr>
-          <w:rFonts w:asciiTheme="majorHAnsi" w:hAnsiTheme="majorHAnsi" w:cstheme="majorHAnsi"/>
-          <w:lang w:val="de-AT"/>
-        </w:rPr>
-        <w:t>(</w:t>
-      </w:r>
-      <w:r>
-        <w:rPr>
-          <w:rFonts w:asciiTheme="majorHAnsi" w:hAnsiTheme="majorHAnsi" w:cstheme="majorHAnsi"/>
-          <w:lang w:val="de-AT"/>
-        </w:rPr>
-        <w:tab/>
-      </w:r>
-      <w:proofErr w:type="spellStart"/>
-      <w:r>
-        <w:rPr>
-          <w:rFonts w:asciiTheme="majorHAnsi" w:hAnsiTheme="majorHAnsi" w:cstheme="majorHAnsi"/>
-          <w:lang w:val="de-AT"/>
-        </w:rPr>
-        <w:t>DataF</w:t>
-      </w:r>
-      <w:r>
-        <w:rPr>
-          <w:rFonts w:asciiTheme="majorHAnsi" w:hAnsiTheme="majorHAnsi" w:cstheme="majorHAnsi"/>
-          <w:lang w:val="de-AT"/>
-        </w:rPr>
-        <w:t>low</w:t>
-      </w:r>
-      <w:proofErr w:type="spellEnd"/>
-    </w:p>
-    <w:p>
-      <w:pPr>
-        <w:rPr>
-          <w:rFonts w:asciiTheme="majorHAnsi" w:hAnsiTheme="majorHAnsi" w:cstheme="majorHAnsi"/>
-          <w:lang w:val="de-AT"/>
-        </w:rPr>
-      </w:pPr>
-      <w:r>
-        <w:rPr>
-          <w:rFonts w:asciiTheme="majorHAnsi" w:hAnsiTheme="majorHAnsi" w:cstheme="majorHAnsi"/>
-          <w:lang w:val="de-AT"/>
-        </w:rPr>
-        <w:tab/>
-      </w:r>
-      <w:r>
-        <w:rPr>
-          <w:rFonts w:asciiTheme="majorHAnsi" w:hAnsiTheme="majorHAnsi" w:cstheme="majorHAnsi"/>
-          <w:lang w:val="de-AT"/>
-        </w:rPr>
-        <w:tab/>
-      </w:r>
-      <w:proofErr w:type="gramStart"/>
-      <w:r>
-        <w:rPr>
-          <w:rFonts w:asciiTheme="majorHAnsi" w:hAnsiTheme="majorHAnsi" w:cstheme="majorHAnsi"/>
-          <w:lang w:val="de-AT"/>
-        </w:rPr>
-        <w:t>Einführung  (</w:t>
-      </w:r>
-      <w:proofErr w:type="gramEnd"/>
-      <w:r>
-        <w:rPr>
-          <w:rFonts w:asciiTheme="majorHAnsi" w:hAnsiTheme="majorHAnsi" w:cstheme="majorHAnsi"/>
-          <w:lang w:val="de-AT"/>
-        </w:rPr>
-        <w:t>was ist es wofür einfaches Beispiel)</w:t>
-      </w:r>
-    </w:p>
-    <w:p>
-      <w:pPr>
-        <w:rPr>
-          <w:rFonts w:asciiTheme="majorHAnsi" w:hAnsiTheme="majorHAnsi" w:cstheme="majorHAnsi"/>
-          <w:lang w:val="de-AT"/>
-        </w:rPr>
-      </w:pPr>
-      <w:r>
-        <w:rPr>
-          <w:rFonts w:asciiTheme="majorHAnsi" w:hAnsiTheme="majorHAnsi" w:cstheme="majorHAnsi"/>
-          <w:lang w:val="de-AT"/>
-        </w:rPr>
-        <w:tab/>
-      </w:r>
-      <w:r>
-        <w:rPr>
-          <w:rFonts w:asciiTheme="majorHAnsi" w:hAnsiTheme="majorHAnsi" w:cstheme="majorHAnsi"/>
-          <w:lang w:val="de-AT"/>
-        </w:rPr>
-        <w:tab/>
-      </w:r>
-      <w:proofErr w:type="spellStart"/>
-      <w:r>
-        <w:rPr>
-          <w:rFonts w:asciiTheme="majorHAnsi" w:hAnsiTheme="majorHAnsi" w:cstheme="majorHAnsi"/>
-          <w:lang w:val="de-AT"/>
-        </w:rPr>
-        <w:t>Example</w:t>
-      </w:r>
-      <w:proofErr w:type="spellEnd"/>
-      <w:r>
-        <w:rPr>
-          <w:rFonts w:asciiTheme="majorHAnsi" w:hAnsiTheme="majorHAnsi" w:cstheme="majorHAnsi"/>
-          <w:lang w:val="de-AT"/>
-        </w:rPr>
-        <w:t xml:space="preserve"> mit allen (aus Visual Studio Vorlage </w:t>
-      </w:r>
-      <w:proofErr w:type="spellStart"/>
-      <w:r>
-        <w:rPr>
-          <w:rFonts w:asciiTheme="majorHAnsi" w:hAnsiTheme="majorHAnsi" w:cstheme="majorHAnsi"/>
-          <w:lang w:val="de-AT"/>
-        </w:rPr>
-        <w:t>Programming</w:t>
-      </w:r>
-      <w:proofErr w:type="spellEnd"/>
-      <w:r>
-        <w:rPr>
-          <w:rFonts w:asciiTheme="majorHAnsi" w:hAnsiTheme="majorHAnsi" w:cstheme="majorHAnsi"/>
-          <w:lang w:val="de-AT"/>
-        </w:rPr>
-        <w:t>)</w:t>
-      </w:r>
-    </w:p>
-    <w:p>
-      <w:pPr>
-        <w:rPr>
-          <w:rFonts w:asciiTheme="majorHAnsi" w:hAnsiTheme="majorHAnsi" w:cstheme="majorHAnsi"/>
-          <w:lang w:val="de-AT"/>
-        </w:rPr>
-      </w:pPr>
-      <w:r>
-        <w:rPr>
-          <w:rFonts w:asciiTheme="majorHAnsi" w:hAnsiTheme="majorHAnsi" w:cstheme="majorHAnsi"/>
-          <w:lang w:val="de-AT"/>
-        </w:rPr>
-        <w:tab/>
-      </w:r>
-      <w:r>
-        <w:rPr>
-          <w:rFonts w:asciiTheme="majorHAnsi" w:hAnsiTheme="majorHAnsi" w:cstheme="majorHAnsi"/>
-          <w:lang w:val="de-AT"/>
-        </w:rPr>
-        <w:tab/>
-      </w:r>
-      <w:r>
-        <w:rPr>
-          <w:rFonts w:asciiTheme="majorHAnsi" w:hAnsiTheme="majorHAnsi" w:cstheme="majorHAnsi"/>
-          <w:lang w:val="de-AT"/>
-        </w:rPr>
-        <w:tab/>
-        <w:t>Aufgabenstellung zum selber Lösen</w:t>
-      </w:r>
-    </w:p>
-    <w:p>
-      <w:pPr>
-        <w:rPr>
-          <w:rFonts w:asciiTheme="majorHAnsi" w:hAnsiTheme="majorHAnsi" w:cstheme="majorHAnsi"/>
-          <w:lang w:val="de-AT"/>
-        </w:rPr>
-      </w:pPr>
-      <w:r>
-        <w:rPr>
-          <w:rFonts w:asciiTheme="majorHAnsi" w:hAnsiTheme="majorHAnsi" w:cstheme="majorHAnsi"/>
-          <w:lang w:val="de-AT"/>
-        </w:rPr>
-        <w:tab/>
-      </w:r>
-      <w:r>
-        <w:rPr>
-          <w:rFonts w:asciiTheme="majorHAnsi" w:hAnsiTheme="majorHAnsi" w:cstheme="majorHAnsi"/>
-          <w:lang w:val="de-AT"/>
-        </w:rPr>
-        <w:tab/>
-      </w:r>
-      <w:r>
-        <w:rPr>
-          <w:rFonts w:asciiTheme="majorHAnsi" w:hAnsiTheme="majorHAnsi" w:cstheme="majorHAnsi"/>
-          <w:lang w:val="de-AT"/>
-        </w:rPr>
-        <w:tab/>
-        <w:t xml:space="preserve">Zum Schluss </w:t>
-      </w:r>
-      <w:proofErr w:type="spellStart"/>
-      <w:r>
-        <w:rPr>
-          <w:rFonts w:asciiTheme="majorHAnsi" w:hAnsiTheme="majorHAnsi" w:cstheme="majorHAnsi"/>
-          <w:lang w:val="de-AT"/>
-        </w:rPr>
-        <w:t>Beispiellösng</w:t>
-      </w:r>
-      <w:proofErr w:type="spellEnd"/>
-      <w:r>
-        <w:rPr>
-          <w:rFonts w:asciiTheme="majorHAnsi" w:hAnsiTheme="majorHAnsi" w:cstheme="majorHAnsi"/>
-          <w:lang w:val="de-AT"/>
-        </w:rPr>
-        <w:t xml:space="preserve"> vorzeigen</w:t>
-      </w:r>
-    </w:p>
-    <w:p>
-      <w:pPr>
-        <w:rPr>
-          <w:rFonts w:asciiTheme="majorHAnsi" w:hAnsiTheme="majorHAnsi" w:cstheme="majorHAnsi"/>
-          <w:lang w:val="de-AT"/>
-        </w:rPr>
-      </w:pPr>
-      <w:r>
-        <w:rPr>
-          <w:rFonts w:asciiTheme="majorHAnsi" w:hAnsiTheme="majorHAnsi" w:cstheme="majorHAnsi"/>
-          <w:lang w:val="de-AT"/>
-        </w:rPr>
-        <w:t>)</w:t>
-      </w:r>
-    </w:p>
-    <w:p>
-      <w:pPr>
-        <w:rPr>
-          <w:rFonts w:asciiTheme="majorHAnsi" w:hAnsiTheme="majorHAnsi" w:cstheme="majorHAnsi"/>
-          <w:lang w:val="de-AT"/>
-        </w:rPr>
-      </w:pPr>
-    </w:p>
-    <w:p>
-      <w:pPr>
-        <w:rPr>
-          <w:rFonts w:asciiTheme="majorHAnsi" w:hAnsiTheme="majorHAnsi" w:cstheme="majorHAnsi"/>
-          <w:lang w:val="de-AT"/>
-        </w:rPr>
-      </w:pPr>
-      <w:r>
-        <w:rPr>
-          <w:rFonts w:asciiTheme="majorHAnsi" w:hAnsiTheme="majorHAnsi" w:cstheme="majorHAnsi"/>
-          <w:lang w:val="de-AT"/>
-        </w:rPr>
-        <w:t xml:space="preserve">Mögliche </w:t>
-      </w:r>
-      <w:proofErr w:type="spellStart"/>
-      <w:r>
-        <w:rPr>
-          <w:rFonts w:asciiTheme="majorHAnsi" w:hAnsiTheme="majorHAnsi" w:cstheme="majorHAnsi"/>
-          <w:lang w:val="de-AT"/>
-        </w:rPr>
-        <w:t>Pitfalls</w:t>
-      </w:r>
-      <w:proofErr w:type="spellEnd"/>
-      <w:r>
-        <w:rPr>
-          <w:rFonts w:asciiTheme="majorHAnsi" w:hAnsiTheme="majorHAnsi" w:cstheme="majorHAnsi"/>
-          <w:lang w:val="de-AT"/>
-        </w:rPr>
-        <w:t xml:space="preserve"> in </w:t>
-      </w:r>
-      <w:r>
-        <w:rPr>
-          <w:rFonts w:asciiTheme="majorHAnsi" w:hAnsiTheme="majorHAnsi" w:cstheme="majorHAnsi"/>
-          <w:lang w:val="de-AT"/>
-        </w:rPr>
-        <w:t xml:space="preserve">Data und Task </w:t>
-      </w:r>
-      <w:proofErr w:type="spellStart"/>
-      <w:r>
-        <w:rPr>
-          <w:rFonts w:asciiTheme="majorHAnsi" w:hAnsiTheme="majorHAnsi" w:cstheme="majorHAnsi"/>
-          <w:lang w:val="de-AT"/>
-        </w:rPr>
-        <w:t>Paralleisierung</w:t>
-      </w:r>
-      <w:proofErr w:type="spellEnd"/>
-    </w:p>
-    <w:p>
-      <w:pPr>
-        <w:rPr>
-          <w:rFonts w:asciiTheme="majorHAnsi" w:hAnsiTheme="majorHAnsi" w:cstheme="majorHAnsi"/>
-          <w:lang w:val="de-AT"/>
-        </w:rPr>
-      </w:pPr>
-    </w:p>
-    <w:p>
-      <w:pPr>
-        <w:pStyle w:val="berschrift1"/>
+      <w:proofErr w:type="spellStart"/>
+      <w:r>
         <w:rPr>
           <w:rFonts w:cstheme="majorHAnsi"/>
           <w:lang w:val="de-AT"/>
         </w:rPr>
-      </w:pPr>
-      <w:r>
-        <w:rPr>
-          <w:rFonts w:cstheme="majorHAnsi"/>
-          <w:lang w:val="de-AT"/>
-        </w:rPr>
-        <w:t xml:space="preserve">Datenfluss </w:t>
-      </w:r>
-      <w:proofErr w:type="gramStart"/>
-      <w:r>
-        <w:rPr>
-          <w:rFonts w:cstheme="majorHAnsi"/>
-          <w:lang w:val="de-AT"/>
-        </w:rPr>
-        <w:t>()TPL</w:t>
-      </w:r>
-      <w:proofErr w:type="gramEnd"/>
-      <w:r>
-        <w:rPr>
-          <w:rFonts w:cstheme="majorHAnsi"/>
+        <w:t>Dataflow</w:t>
+      </w:r>
+      <w:proofErr w:type="spellEnd"/>
+    </w:p>
+    <w:p>
+      <w:pPr>
+        <w:rPr>
+          <w:rFonts w:asciiTheme="majorHAnsi" w:hAnsiTheme="majorHAnsi" w:cstheme="majorHAnsi"/>
+          <w:lang w:val="de-AT"/>
+        </w:rPr>
+      </w:pPr>
+      <w:r>
+        <w:rPr>
+          <w:rFonts w:asciiTheme="majorHAnsi" w:hAnsiTheme="majorHAnsi" w:cstheme="majorHAnsi"/>
+          <w:lang w:val="de-AT"/>
+        </w:rPr>
+        <w:t>Ist eine sehr wenig genutzte Library (nur 379 Questions on Stack Overflow stand 16.11.2017)</w:t>
+      </w:r>
+    </w:p>
+    <w:p>
+      <w:pPr>
+        <w:rPr>
+          <w:rFonts w:asciiTheme="majorHAnsi" w:hAnsiTheme="majorHAnsi" w:cstheme="majorHAnsi"/>
+          <w:lang w:val="de-AT"/>
+        </w:rPr>
+      </w:pPr>
+    </w:p>
+    <w:p>
+      <w:pPr>
+        <w:rPr>
+          <w:rFonts w:asciiTheme="majorHAnsi" w:hAnsiTheme="majorHAnsi" w:cstheme="majorHAnsi"/>
+          <w:lang w:val="de-AT"/>
+        </w:rPr>
+      </w:pPr>
+      <w:r>
+        <w:rPr>
+          <w:rFonts w:asciiTheme="majorHAnsi" w:hAnsiTheme="majorHAnsi" w:cstheme="majorHAnsi"/>
+          <w:lang w:val="de-AT"/>
+        </w:rPr>
+        <w:t>Für was verwende ich die Datenfluss</w:t>
+      </w:r>
+      <w:r>
+        <w:rPr>
+          <w:rFonts w:asciiTheme="majorHAnsi" w:hAnsiTheme="majorHAnsi" w:cstheme="majorHAnsi"/>
           <w:lang w:val="de-AT"/>
         </w:rPr>
         <w:t xml:space="preserve"> </w:t>
@@ -885,60 +1176,6 @@
       <w:proofErr w:type="spellStart"/>
       <w:r>
         <w:rPr>
-          <w:rFonts w:cstheme="majorHAnsi"/>
-          <w:lang w:val="de-AT"/>
-        </w:rPr>
-        <w:t>Dataflow</w:t>
-      </w:r>
-      <w:proofErr w:type="spellEnd"/>
-    </w:p>
-    <w:p>
-      <w:pPr>
-        <w:rPr>
-          <w:rFonts w:asciiTheme="majorHAnsi" w:hAnsiTheme="majorHAnsi" w:cstheme="majorHAnsi"/>
-          <w:lang w:val="de-AT"/>
-        </w:rPr>
-      </w:pPr>
-      <w:r>
-        <w:rPr>
-          <w:rFonts w:asciiTheme="majorHAnsi" w:hAnsiTheme="majorHAnsi" w:cstheme="majorHAnsi"/>
-          <w:lang w:val="de-AT"/>
-        </w:rPr>
-        <w:t>Ist eine sehr wenig genutzte Library (nur 379 Questions on Stack Overflow stand 16.11.2017)</w:t>
-      </w:r>
-    </w:p>
-    <w:p>
-      <w:pPr>
-        <w:rPr>
-          <w:rFonts w:asciiTheme="majorHAnsi" w:hAnsiTheme="majorHAnsi" w:cstheme="majorHAnsi"/>
-          <w:lang w:val="de-AT"/>
-        </w:rPr>
-      </w:pPr>
-    </w:p>
-    <w:p>
-      <w:pPr>
-        <w:rPr>
-          <w:rFonts w:asciiTheme="majorHAnsi" w:hAnsiTheme="majorHAnsi" w:cstheme="majorHAnsi"/>
-          <w:lang w:val="de-AT"/>
-        </w:rPr>
-      </w:pPr>
-      <w:r>
-        <w:rPr>
-          <w:rFonts w:asciiTheme="majorHAnsi" w:hAnsiTheme="majorHAnsi" w:cstheme="majorHAnsi"/>
-          <w:lang w:val="de-AT"/>
-        </w:rPr>
-        <w:t>Für was verwende ich die Datenfluss</w:t>
-      </w:r>
-      <w:r>
-        <w:rPr>
-          <w:rFonts w:asciiTheme="majorHAnsi" w:hAnsiTheme="majorHAnsi" w:cstheme="majorHAnsi"/>
-          <w:lang w:val="de-AT"/>
-        </w:rPr>
-        <w:t xml:space="preserve"> </w:t>
-      </w:r>
-      <w:proofErr w:type="spellStart"/>
-      <w:r>
-        <w:rPr>
           <w:rFonts w:asciiTheme="majorHAnsi" w:hAnsiTheme="majorHAnsi" w:cstheme="majorHAnsi"/>
           <w:lang w:val="de-AT"/>
         </w:rPr>
@@ -990,10 +1227,10 @@
         </w:rPr>
         <w:tab/>
       </w:r>
-      <w:bookmarkStart w:id="1" w:name="buffering-blocks"/>
-      <w:bookmarkStart w:id="2" w:name="Pufferbl-cke"/>
-      <w:bookmarkEnd w:id="1"/>
+      <w:bookmarkStart w:id="2" w:name="buffering-blocks"/>
+      <w:bookmarkStart w:id="3" w:name="Pufferbl-cke"/>
       <w:bookmarkEnd w:id="2"/>
+      <w:bookmarkEnd w:id="3"/>
       <w:r>
         <w:rPr>
           <w:rFonts w:asciiTheme="majorHAnsi" w:hAnsiTheme="majorHAnsi" w:cstheme="majorHAnsi"/>
@@ -1083,7 +1320,6 @@
           <w:rFonts w:asciiTheme="majorHAnsi" w:hAnsiTheme="majorHAnsi" w:cstheme="majorHAnsi"/>
           <w:lang w:val="de-AT"/>
         </w:rPr>
-        <w:lastRenderedPageBreak/>
         <w:tab/>
       </w:r>
       <w:r>
@@ -3000,7 +3236,7 @@
 </file>
 
 <file path=customXml/itemProps1.xml><?xml version="1.0" encoding="utf-8"?>
-<ds:datastoreItem xmlns:ds="http://schemas.openxmlformats.org/officeDocument/2006/customXml" ds:itemID="{E72C5222-0998-4E94-9E9E-AEEAB0D73B86}">
+<ds:datastoreItem xmlns:ds="http://schemas.openxmlformats.org/officeDocument/2006/customXml" ds:itemID="{5DB32AFA-60BB-4ED0-9FDE-0108C8343DAC}">
   <ds:schemaRefs>
     <ds:schemaRef ds:uri="http://schemas.openxmlformats.org/officeDocument/2006/bibliography"/>
   </ds:schemaRefs>

</xml_diff>